<commit_message>
Paso 9 (Incompleto, pendiente por terminar) Para continuar trabajando en esta parte, me quedé en el minuto 24:15, recien que termina con la region de usuario
-Se han creado los viewModels
-Las clases que se crearon automaticamente por las tablas de base de datos vienen sin constructor
-Instalación de Automapper extension y creacion de carpetas con su logica
</commit_message>
<xml_diff>
--- a/Material del Curso/Recursos/iNFORMACION CREDENCIALES.docx
+++ b/Material del Curso/Recursos/iNFORMACION CREDENCIALES.docx
@@ -7,13 +7,7 @@
         <w:fldChar w:fldCharType="begin"/>
       </w:r>
       <w:r>
-        <w:instrText>HYPERLINK "mailto:</w:instrText>
-      </w:r>
-      <w:r>
-        <w:instrText>integradorequipo6@gmail.com</w:instrText>
-      </w:r>
-      <w:r>
-        <w:instrText>"</w:instrText>
+        <w:instrText>HYPERLINK "mailto:integradorequipo6@gmail.com"</w:instrText>
       </w:r>
       <w:r>
         <w:fldChar w:fldCharType="separate"/>
@@ -166,6 +160,9 @@
     </w:p>
     <w:p>
       <w:r>
+        <w:rPr>
+          <w:noProof/>
+        </w:rPr>
         <w:drawing>
           <wp:inline distT="0" distB="0" distL="0" distR="0" wp14:anchorId="0E7B09B5" wp14:editId="5ABEB549">
             <wp:extent cx="5612130" cy="1369695"/>
@@ -205,6 +202,9 @@
     </w:p>
     <w:p>
       <w:r>
+        <w:rPr>
+          <w:noProof/>
+        </w:rPr>
         <w:drawing>
           <wp:inline distT="0" distB="0" distL="0" distR="0" wp14:anchorId="313200E7" wp14:editId="32F86E72">
             <wp:extent cx="5612130" cy="618490"/>
@@ -240,6 +240,112 @@
             </a:graphic>
           </wp:inline>
         </w:drawing>
+      </w:r>
+    </w:p>
+    <w:p/>
+    <w:p>
+      <w:r>
+        <w:drawing>
+          <wp:inline distT="0" distB="0" distL="0" distR="0" wp14:anchorId="48C798FE" wp14:editId="2C452F00">
+            <wp:extent cx="3524742" cy="3362794"/>
+            <wp:effectExtent l="0" t="0" r="0" b="9525"/>
+            <wp:docPr id="1230668254" name="Imagen 1" descr="Captura de pantalla de un celular&#10;&#10;Descripción generada automáticamente"/>
+            <wp:cNvGraphicFramePr>
+              <a:graphicFrameLocks xmlns:a="http://schemas.openxmlformats.org/drawingml/2006/main" noChangeAspect="1"/>
+            </wp:cNvGraphicFramePr>
+            <a:graphic xmlns:a="http://schemas.openxmlformats.org/drawingml/2006/main">
+              <a:graphicData uri="http://schemas.openxmlformats.org/drawingml/2006/picture">
+                <pic:pic xmlns:pic="http://schemas.openxmlformats.org/drawingml/2006/picture">
+                  <pic:nvPicPr>
+                    <pic:cNvPr id="1230668254" name="Imagen 1" descr="Captura de pantalla de un celular&#10;&#10;Descripción generada automáticamente"/>
+                    <pic:cNvPicPr/>
+                  </pic:nvPicPr>
+                  <pic:blipFill>
+                    <a:blip r:embed="rId6"/>
+                    <a:stretch>
+                      <a:fillRect/>
+                    </a:stretch>
+                  </pic:blipFill>
+                  <pic:spPr>
+                    <a:xfrm>
+                      <a:off x="0" y="0"/>
+                      <a:ext cx="3524742" cy="3362794"/>
+                    </a:xfrm>
+                    <a:prstGeom prst="rect">
+                      <a:avLst/>
+                    </a:prstGeom>
+                  </pic:spPr>
+                </pic:pic>
+              </a:graphicData>
+            </a:graphic>
+          </wp:inline>
+        </w:drawing>
+      </w:r>
+    </w:p>
+    <w:p>
+      <w:proofErr w:type="spellStart"/>
+      <w:r>
+        <w:t>AutoMapper</w:t>
+      </w:r>
+      <w:proofErr w:type="spellEnd"/>
+      <w:r>
+        <w:t xml:space="preserve"> 11.0.1</w:t>
+      </w:r>
+    </w:p>
+    <w:p/>
+    <w:p>
+      <w:pPr>
+        <w:rPr>
+          <w:u w:val="single"/>
+        </w:rPr>
+      </w:pPr>
+      <w:r>
+        <w:lastRenderedPageBreak/>
+        <w:drawing>
+          <wp:inline distT="0" distB="0" distL="0" distR="0" wp14:anchorId="475B2122" wp14:editId="0E12DF9C">
+            <wp:extent cx="3448531" cy="3296110"/>
+            <wp:effectExtent l="0" t="0" r="0" b="0"/>
+            <wp:docPr id="487349181" name="Imagen 1" descr="Captura de pantalla de un celular&#10;&#10;Descripción generada automáticamente"/>
+            <wp:cNvGraphicFramePr>
+              <a:graphicFrameLocks xmlns:a="http://schemas.openxmlformats.org/drawingml/2006/main" noChangeAspect="1"/>
+            </wp:cNvGraphicFramePr>
+            <a:graphic xmlns:a="http://schemas.openxmlformats.org/drawingml/2006/main">
+              <a:graphicData uri="http://schemas.openxmlformats.org/drawingml/2006/picture">
+                <pic:pic xmlns:pic="http://schemas.openxmlformats.org/drawingml/2006/picture">
+                  <pic:nvPicPr>
+                    <pic:cNvPr id="487349181" name="Imagen 1" descr="Captura de pantalla de un celular&#10;&#10;Descripción generada automáticamente"/>
+                    <pic:cNvPicPr/>
+                  </pic:nvPicPr>
+                  <pic:blipFill>
+                    <a:blip r:embed="rId7"/>
+                    <a:stretch>
+                      <a:fillRect/>
+                    </a:stretch>
+                  </pic:blipFill>
+                  <pic:spPr>
+                    <a:xfrm>
+                      <a:off x="0" y="0"/>
+                      <a:ext cx="3448531" cy="3296110"/>
+                    </a:xfrm>
+                    <a:prstGeom prst="rect">
+                      <a:avLst/>
+                    </a:prstGeom>
+                  </pic:spPr>
+                </pic:pic>
+              </a:graphicData>
+            </a:graphic>
+          </wp:inline>
+        </w:drawing>
+      </w:r>
+    </w:p>
+    <w:p>
+      <w:proofErr w:type="spellStart"/>
+      <w:r>
+        <w:t>automapper.extensions.microsoft.DependecyInjection</w:t>
+      </w:r>
+      <w:proofErr w:type="spellEnd"/>
+      <w:r>
+        <w:t xml:space="preserve"> 11.0.0</w:t>
       </w:r>
     </w:p>
     <w:sectPr>

</xml_diff>